<commit_message>
Premier jet des cahier des charges
Protocole
Serveur
</commit_message>
<xml_diff>
--- a/CdC - Peripherique I2C.docx
+++ b/CdC - Peripherique I2C.docx
@@ -195,22 +195,20 @@
     </w:p>
     <w:sdt>
       <w:sdtPr>
+        <w:rPr>
+          <w:rFonts w:asciiTheme="minorHAnsi" w:eastAsiaTheme="minorEastAsia" w:hAnsiTheme="minorHAnsi" w:cstheme="minorBidi"/>
+          <w:b w:val="0"/>
+          <w:bCs w:val="0"/>
+          <w:color w:val="auto"/>
+          <w:sz w:val="22"/>
+          <w:szCs w:val="22"/>
+        </w:rPr>
         <w:id w:val="85709012"/>
         <w:docPartObj>
           <w:docPartGallery w:val="Table of Contents"/>
           <w:docPartUnique/>
         </w:docPartObj>
       </w:sdtPr>
-      <w:sdtEndPr>
-        <w:rPr>
-          <w:rFonts w:asciiTheme="minorHAnsi" w:eastAsiaTheme="minorEastAsia" w:hAnsiTheme="minorHAnsi" w:cstheme="minorBidi"/>
-          <w:b w:val="0"/>
-          <w:bCs w:val="0"/>
-          <w:color w:val="auto"/>
-          <w:sz w:val="22"/>
-          <w:szCs w:val="22"/>
-        </w:rPr>
-      </w:sdtEndPr>
       <w:sdtContent>
         <w:p>
           <w:pPr>
@@ -1242,33 +1240,6 @@
           <w:lang w:eastAsia="en-US"/>
         </w:rPr>
       </w:pPr>
-      <w:r>
-        <w:object w:dxaOrig="8021" w:dyaOrig="6150">
-          <v:shapetype id="_x0000_t75" coordsize="21600,21600" o:spt="75" o:preferrelative="t" path="m@4@5l@4@11@9@11@9@5xe" filled="f" stroked="f">
-            <v:stroke joinstyle="miter"/>
-            <v:formulas>
-              <v:f eqn="if lineDrawn pixelLineWidth 0"/>
-              <v:f eqn="sum @0 1 0"/>
-              <v:f eqn="sum 0 0 @1"/>
-              <v:f eqn="prod @2 1 2"/>
-              <v:f eqn="prod @3 21600 pixelWidth"/>
-              <v:f eqn="prod @3 21600 pixelHeight"/>
-              <v:f eqn="sum @0 0 1"/>
-              <v:f eqn="prod @6 1 2"/>
-              <v:f eqn="prod @7 21600 pixelWidth"/>
-              <v:f eqn="sum @8 21600 0"/>
-              <v:f eqn="prod @7 21600 pixelHeight"/>
-              <v:f eqn="sum @10 21600 0"/>
-            </v:formulas>
-            <v:path o:extrusionok="f" gradientshapeok="t" o:connecttype="rect"/>
-            <o:lock v:ext="edit" aspectratio="t"/>
-          </v:shapetype>
-          <v:shape id="_x0000_i1028" type="#_x0000_t75" style="width:400.75pt;height:307.7pt" o:ole="">
-            <v:imagedata r:id="rId9" o:title=""/>
-          </v:shape>
-          <o:OLEObject Type="Embed" ProgID="Visio.Drawing.11" ShapeID="_x0000_i1028" DrawAspect="Content" ObjectID="_1429291359" r:id="rId10"/>
-        </w:object>
-      </w:r>
     </w:p>
     <w:p>
       <w:pPr>
@@ -1504,7 +1475,7 @@
       <w:proofErr w:type="spellEnd"/>
     </w:p>
     <w:sectPr>
-      <w:footerReference w:type="default" r:id="rId11"/>
+      <w:footerReference w:type="default" r:id="rId9"/>
       <w:pgSz w:w="11906" w:h="16838"/>
       <w:pgMar w:top="1417" w:right="1417" w:bottom="1417" w:left="1417" w:header="708" w:footer="708" w:gutter="0"/>
       <w:cols w:space="708"/>
@@ -1563,7 +1534,7 @@
             <w:rPr>
               <w:noProof/>
             </w:rPr>
-            <w:t>4</w:t>
+            <w:t>2</w:t>
           </w:r>
         </w:fldSimple>
         <w:r>
@@ -1574,7 +1545,7 @@
             <w:rPr>
               <w:noProof/>
             </w:rPr>
-            <w:t>4</w:t>
+            <w:t>3</w:t>
           </w:r>
         </w:fldSimple>
       </w:p>
@@ -2990,7 +2961,7 @@
 </file>
 
 <file path=customXml/itemProps1.xml><?xml version="1.0" encoding="utf-8"?>
-<ds:datastoreItem xmlns:ds="http://schemas.openxmlformats.org/officeDocument/2006/customXml" ds:itemID="{E2AAFC06-791D-4042-AB56-4C74DA862769}">
+<ds:datastoreItem xmlns:ds="http://schemas.openxmlformats.org/officeDocument/2006/customXml" ds:itemID="{C10845EB-868D-4B9F-8B28-C3C217F0CCAB}">
   <ds:schemaRefs>
     <ds:schemaRef ds:uri="http://schemas.openxmlformats.org/officeDocument/2006/bibliography"/>
   </ds:schemaRefs>

</xml_diff>